<commit_message>
Tables, UML diagram and progress report
</commit_message>
<xml_diff>
--- a/doc/PROGRESS REPORT_Adriana.docx
+++ b/doc/PROGRESS REPORT_Adriana.docx
@@ -936,31 +936,7 @@
         <w:rPr>
           <w:lang w:val="en-GB"/>
         </w:rPr>
-        <w:t xml:space="preserve">Things done by </w:t>
-      </w:r>
-      <w:r>
-        <w:rPr>
-          <w:lang w:val="en-GB"/>
-        </w:rPr>
-        <w:t>01</w:t>
-      </w:r>
-      <w:r>
-        <w:rPr>
-          <w:lang w:val="en-GB"/>
-        </w:rPr>
-        <w:t>/0</w:t>
-      </w:r>
-      <w:r>
-        <w:rPr>
-          <w:lang w:val="en-GB"/>
-        </w:rPr>
-        <w:t>3</w:t>
-      </w:r>
-      <w:r>
-        <w:rPr>
-          <w:lang w:val="en-GB"/>
-        </w:rPr>
-        <w:t xml:space="preserve">/18: </w:t>
+        <w:t xml:space="preserve">Things done by 01/03/18: </w:t>
       </w:r>
     </w:p>
     <w:p>
@@ -1058,11 +1034,190 @@
           <w:lang w:val="en-GB"/>
         </w:rPr>
         <w:t>UML diagram</w:t>
+      </w:r>
+    </w:p>
+    <w:p>
+      <w:pPr>
+        <w:pStyle w:val="Prrafodelista"/>
+        <w:rPr>
+          <w:lang w:val="en-GB"/>
+        </w:rPr>
+      </w:pPr>
+    </w:p>
+    <w:p>
+      <w:pPr>
+        <w:rPr>
+          <w:lang w:val="en-GB"/>
+        </w:rPr>
+      </w:pPr>
+      <w:r>
+        <w:rPr>
+          <w:lang w:val="en-GB"/>
+        </w:rPr>
+        <w:t xml:space="preserve">Proposed things to do: </w:t>
+      </w:r>
+    </w:p>
+    <w:p>
+      <w:pPr>
+        <w:pStyle w:val="Prrafodelista"/>
+        <w:numPr>
+          <w:ilvl w:val="0"/>
+          <w:numId w:val="2"/>
+        </w:numPr>
+        <w:rPr>
+          <w:lang w:val="en-GB"/>
+        </w:rPr>
+      </w:pPr>
+      <w:r>
+        <w:rPr>
+          <w:lang w:val="en-GB"/>
+        </w:rPr>
+        <w:t xml:space="preserve">JDBC Manager </w:t>
+      </w:r>
+      <w:r>
+        <w:rPr>
+          <w:lang w:val="en-GB"/>
+        </w:rPr>
+        <w:t>–</w:t>
+      </w:r>
+      <w:r>
+        <w:rPr>
+          <w:lang w:val="en-GB"/>
+        </w:rPr>
+        <w:t xml:space="preserve"> Select</w:t>
+      </w:r>
+    </w:p>
+    <w:p>
+      <w:pPr>
+        <w:pStyle w:val="Prrafodelista"/>
+        <w:numPr>
+          <w:ilvl w:val="0"/>
+          <w:numId w:val="2"/>
+        </w:numPr>
+        <w:rPr>
+          <w:lang w:val="en-GB"/>
+        </w:rPr>
+      </w:pPr>
+      <w:r>
+        <w:rPr>
+          <w:lang w:val="en-GB"/>
+        </w:rPr>
+        <w:t>UML diagram</w:t>
+      </w:r>
+      <w:r>
+        <w:rPr>
+          <w:lang w:val="en-GB"/>
+        </w:rPr>
+        <w:t xml:space="preserve"> </w:t>
+      </w:r>
+    </w:p>
+    <w:p>
+      <w:pPr>
+        <w:rPr>
+          <w:lang w:val="en-GB"/>
+        </w:rPr>
+      </w:pPr>
+      <w:r>
+        <w:rPr>
+          <w:lang w:val="en-GB"/>
+        </w:rPr>
+        <w:t xml:space="preserve">Things done by 01/03/18: </w:t>
+      </w:r>
+    </w:p>
+    <w:p>
+      <w:pPr>
+        <w:pStyle w:val="Prrafodelista"/>
+        <w:numPr>
+          <w:ilvl w:val="0"/>
+          <w:numId w:val="2"/>
+        </w:numPr>
+        <w:rPr>
+          <w:lang w:val="en-GB"/>
+        </w:rPr>
+      </w:pPr>
+      <w:r>
+        <w:rPr>
+          <w:lang w:val="en-GB"/>
+        </w:rPr>
+        <w:t>UML diagram done</w:t>
+      </w:r>
+    </w:p>
+    <w:p>
+      <w:pPr>
+        <w:pStyle w:val="Prrafodelista"/>
+        <w:numPr>
+          <w:ilvl w:val="0"/>
+          <w:numId w:val="2"/>
+        </w:numPr>
+        <w:rPr>
+          <w:lang w:val="en-GB"/>
+        </w:rPr>
+      </w:pPr>
+      <w:r>
+        <w:rPr>
+          <w:lang w:val="en-GB"/>
+        </w:rPr>
+        <w:t>Some selects done</w:t>
+      </w:r>
+    </w:p>
+    <w:p>
+      <w:pPr>
+        <w:rPr>
+          <w:lang w:val="en-GB"/>
+        </w:rPr>
+      </w:pPr>
+      <w:r>
+        <w:rPr>
+          <w:lang w:val="en-GB"/>
+        </w:rPr>
+        <w:t>Things to do next week:</w:t>
+      </w:r>
+    </w:p>
+    <w:p>
+      <w:pPr>
+        <w:pStyle w:val="Prrafodelista"/>
+        <w:numPr>
+          <w:ilvl w:val="0"/>
+          <w:numId w:val="2"/>
+        </w:numPr>
+        <w:rPr>
+          <w:lang w:val="en-GB"/>
+        </w:rPr>
+      </w:pPr>
+      <w:r>
+        <w:rPr>
+          <w:lang w:val="en-GB"/>
+        </w:rPr>
+        <w:t>Finish selects</w:t>
+      </w:r>
+    </w:p>
+    <w:p>
+      <w:pPr>
+        <w:pStyle w:val="Prrafodelista"/>
+        <w:numPr>
+          <w:ilvl w:val="0"/>
+          <w:numId w:val="2"/>
+        </w:numPr>
+        <w:rPr>
+          <w:lang w:val="en-GB"/>
+        </w:rPr>
+      </w:pPr>
+      <w:r>
+        <w:rPr>
+          <w:lang w:val="en-GB"/>
+        </w:rPr>
+        <w:t xml:space="preserve">User interface </w:t>
       </w:r>
       <w:bookmarkStart w:id="0" w:name="_GoBack"/>
       <w:bookmarkEnd w:id="0"/>
     </w:p>
-    <w:p/>
+    <w:p>
+      <w:pPr>
+        <w:rPr>
+          <w:lang w:val="en-GB"/>
+        </w:rPr>
+      </w:pPr>
+    </w:p>
     <w:sectPr>
       <w:pgSz w:w="11906" w:h="16838"/>
       <w:pgMar w:top="1417" w:right="1701" w:bottom="1417" w:left="1701" w:header="708" w:footer="708" w:gutter="0"/>

</xml_diff>

<commit_message>
Updates and progress report
</commit_message>
<xml_diff>
--- a/doc/PROGRESS REPORT_Adriana.docx
+++ b/doc/PROGRESS REPORT_Adriana.docx
@@ -1208,8 +1208,235 @@
         </w:rPr>
         <w:t xml:space="preserve">User interface </w:t>
       </w:r>
+    </w:p>
+    <w:p>
+      <w:pPr>
+        <w:rPr>
+          <w:lang w:val="en-GB"/>
+        </w:rPr>
+      </w:pPr>
+    </w:p>
+    <w:p>
+      <w:pPr>
+        <w:rPr>
+          <w:lang w:val="en-GB"/>
+        </w:rPr>
+      </w:pPr>
+      <w:r>
+        <w:rPr>
+          <w:lang w:val="en-GB"/>
+        </w:rPr>
+        <w:t xml:space="preserve">Proposed things to do: </w:t>
+      </w:r>
+    </w:p>
+    <w:p>
+      <w:pPr>
+        <w:pStyle w:val="Prrafodelista"/>
+        <w:numPr>
+          <w:ilvl w:val="0"/>
+          <w:numId w:val="2"/>
+        </w:numPr>
+        <w:rPr>
+          <w:lang w:val="en-GB"/>
+        </w:rPr>
+      </w:pPr>
+      <w:r>
+        <w:rPr>
+          <w:lang w:val="en-GB"/>
+        </w:rPr>
+        <w:t>Finish selects</w:t>
+      </w:r>
+    </w:p>
+    <w:p>
+      <w:pPr>
+        <w:pStyle w:val="Prrafodelista"/>
+        <w:numPr>
+          <w:ilvl w:val="0"/>
+          <w:numId w:val="2"/>
+        </w:numPr>
+        <w:rPr>
+          <w:lang w:val="en-GB"/>
+        </w:rPr>
+      </w:pPr>
+      <w:r>
+        <w:rPr>
+          <w:lang w:val="en-GB"/>
+        </w:rPr>
+        <w:t xml:space="preserve">User interface </w:t>
+      </w:r>
+    </w:p>
+    <w:p>
+      <w:pPr>
+        <w:rPr>
+          <w:lang w:val="en-GB"/>
+        </w:rPr>
+      </w:pPr>
+      <w:r>
+        <w:rPr>
+          <w:lang w:val="en-GB"/>
+        </w:rPr>
+        <w:t>Things done by 1</w:t>
+      </w:r>
+      <w:r>
+        <w:rPr>
+          <w:lang w:val="en-GB"/>
+        </w:rPr>
+        <w:t>6</w:t>
+      </w:r>
+      <w:r>
+        <w:rPr>
+          <w:lang w:val="en-GB"/>
+        </w:rPr>
+        <w:t xml:space="preserve">/03/18: </w:t>
+      </w:r>
+    </w:p>
+    <w:p>
+      <w:pPr>
+        <w:pStyle w:val="Prrafodelista"/>
+        <w:numPr>
+          <w:ilvl w:val="0"/>
+          <w:numId w:val="2"/>
+        </w:numPr>
+        <w:rPr>
+          <w:lang w:val="en-GB"/>
+        </w:rPr>
+      </w:pPr>
+      <w:r>
+        <w:rPr>
+          <w:lang w:val="en-GB"/>
+        </w:rPr>
+        <w:t>Advance on user interface</w:t>
+      </w:r>
+    </w:p>
+    <w:p>
+      <w:pPr>
+        <w:pStyle w:val="Prrafodelista"/>
+        <w:numPr>
+          <w:ilvl w:val="0"/>
+          <w:numId w:val="2"/>
+        </w:numPr>
+        <w:rPr>
+          <w:lang w:val="en-GB"/>
+        </w:rPr>
+      </w:pPr>
+      <w:r>
+        <w:rPr>
+          <w:lang w:val="en-GB"/>
+        </w:rPr>
+        <w:t>Some deletes done</w:t>
+      </w:r>
+    </w:p>
+    <w:p>
+      <w:pPr>
+        <w:pStyle w:val="Prrafodelista"/>
+        <w:numPr>
+          <w:ilvl w:val="0"/>
+          <w:numId w:val="2"/>
+        </w:numPr>
+        <w:rPr>
+          <w:lang w:val="en-GB"/>
+        </w:rPr>
+      </w:pPr>
+      <w:r>
+        <w:rPr>
+          <w:lang w:val="en-GB"/>
+        </w:rPr>
+        <w:t>Some updates done</w:t>
+      </w:r>
+    </w:p>
+    <w:p>
+      <w:pPr>
+        <w:pStyle w:val="Prrafodelista"/>
+        <w:numPr>
+          <w:ilvl w:val="0"/>
+          <w:numId w:val="2"/>
+        </w:numPr>
+        <w:rPr>
+          <w:lang w:val="en-GB"/>
+        </w:rPr>
+      </w:pPr>
+      <w:r>
+        <w:rPr>
+          <w:lang w:val="en-GB"/>
+        </w:rPr>
+        <w:t>Some selects done</w:t>
+      </w:r>
       <w:bookmarkStart w:id="0" w:name="_GoBack"/>
       <w:bookmarkEnd w:id="0"/>
+    </w:p>
+    <w:p>
+      <w:pPr>
+        <w:rPr>
+          <w:lang w:val="en-GB"/>
+        </w:rPr>
+      </w:pPr>
+      <w:r>
+        <w:rPr>
+          <w:lang w:val="en-GB"/>
+        </w:rPr>
+        <w:t>Things to do next week:</w:t>
+      </w:r>
+    </w:p>
+    <w:p>
+      <w:pPr>
+        <w:pStyle w:val="Prrafodelista"/>
+        <w:numPr>
+          <w:ilvl w:val="0"/>
+          <w:numId w:val="2"/>
+        </w:numPr>
+        <w:rPr>
+          <w:lang w:val="en-GB"/>
+        </w:rPr>
+      </w:pPr>
+      <w:r>
+        <w:rPr>
+          <w:lang w:val="en-GB"/>
+        </w:rPr>
+        <w:t>Finish selects</w:t>
+      </w:r>
+    </w:p>
+    <w:p>
+      <w:pPr>
+        <w:pStyle w:val="Prrafodelista"/>
+        <w:numPr>
+          <w:ilvl w:val="0"/>
+          <w:numId w:val="2"/>
+        </w:numPr>
+        <w:rPr>
+          <w:lang w:val="en-GB"/>
+        </w:rPr>
+      </w:pPr>
+      <w:r>
+        <w:rPr>
+          <w:lang w:val="en-GB"/>
+        </w:rPr>
+        <w:t>Finish updates</w:t>
+      </w:r>
+    </w:p>
+    <w:p>
+      <w:pPr>
+        <w:pStyle w:val="Prrafodelista"/>
+        <w:numPr>
+          <w:ilvl w:val="0"/>
+          <w:numId w:val="2"/>
+        </w:numPr>
+        <w:rPr>
+          <w:lang w:val="en-GB"/>
+        </w:rPr>
+      </w:pPr>
+      <w:r>
+        <w:rPr>
+          <w:lang w:val="en-GB"/>
+        </w:rPr>
+        <w:t>Finish deletes</w:t>
+      </w:r>
+    </w:p>
+    <w:p>
+      <w:pPr>
+        <w:rPr>
+          <w:lang w:val="en-GB"/>
+        </w:rPr>
+      </w:pPr>
     </w:p>
     <w:p>
       <w:pPr>

</xml_diff>